<commit_message>
updated module guidance notes
</commit_message>
<xml_diff>
--- a/documents/Module Review Guidance Notes.docx
+++ b/documents/Module Review Guidance Notes.docx
@@ -67,7 +67,19 @@
         <w:rPr>
           <w:lang w:val="en-GB"/>
         </w:rPr>
-        <w:t>The current version of your module description has been supplied as an editable PDF form. This has been populated with the latest module data from SIMS. Please note that this is an internal document, used only for the module review and will not (and should not) be made public. All public versions of module descriptions (or versions released to students) should be either downloaded from SIMS, or created from the data available at handbooks.data.cardiff.ac.uk</w:t>
+        <w:t xml:space="preserve">The current version of your module description has been supplied as an editable PDF form. This has been populated with the latest module data from SIMS. Please note that this is an internal document, used only for the module review and will not (and should not) be made public. All public versions of module descriptions (or versions released to students) should </w:t>
+      </w:r>
+      <w:r>
+        <w:rPr>
+          <w:lang w:val="en-GB"/>
+        </w:rPr>
+        <w:t xml:space="preserve">either </w:t>
+      </w:r>
+      <w:r>
+        <w:rPr>
+          <w:lang w:val="en-GB"/>
+        </w:rPr>
+        <w:t>be downloaded from SIMS, or created from the data available at handbooks.data.cardiff.ac.uk</w:t>
       </w:r>
     </w:p>
     <w:p>
@@ -85,6 +97,110 @@
     </w:p>
     <w:p>
       <w:pPr>
+        <w:rPr>
+          <w:rFonts w:ascii="Franklin Gothic Demi" w:hAnsi="Franklin Gothic Demi"/>
+          <w:lang w:val="en-GB"/>
+        </w:rPr>
+      </w:pPr>
+      <w:r>
+        <w:rPr>
+          <w:rFonts w:ascii="Franklin Gothic Demi" w:hAnsi="Franklin Gothic Demi"/>
+          <w:lang w:val="en-GB"/>
+        </w:rPr>
+        <w:t>Items to consider when updating your module description:</w:t>
+      </w:r>
+    </w:p>
+    <w:p>
+      <w:pPr>
+        <w:rPr>
+          <w:rFonts w:ascii="Franklin Gothic Demi" w:hAnsi="Franklin Gothic Demi"/>
+          <w:lang w:val="en-GB"/>
+        </w:rPr>
+      </w:pPr>
+      <w:r>
+        <w:rPr>
+          <w:rFonts w:ascii="Franklin Gothic Demi" w:hAnsi="Franklin Gothic Demi"/>
+          <w:lang w:val="en-GB"/>
+        </w:rPr>
+        <w:tab/>
+        <w:t>Are the learning outcomes correct?</w:t>
+      </w:r>
+      <w:r>
+        <w:rPr>
+          <w:rFonts w:ascii="Franklin Gothic Demi" w:hAnsi="Franklin Gothic Demi"/>
+          <w:lang w:val="en-GB"/>
+        </w:rPr>
+        <w:br/>
+      </w:r>
+      <w:r>
+        <w:rPr>
+          <w:rFonts w:ascii="Franklin Gothic Demi" w:hAnsi="Franklin Gothic Demi"/>
+          <w:lang w:val="en-GB"/>
+        </w:rPr>
+        <w:tab/>
+        <w:t>Are the learning outcomes assessable?</w:t>
+      </w:r>
+      <w:r>
+        <w:rPr>
+          <w:rFonts w:ascii="Franklin Gothic Demi" w:hAnsi="Franklin Gothic Demi"/>
+          <w:lang w:val="en-GB"/>
+        </w:rPr>
+        <w:br/>
+      </w:r>
+      <w:r>
+        <w:rPr>
+          <w:rFonts w:ascii="Franklin Gothic Demi" w:hAnsi="Franklin Gothic Demi"/>
+          <w:lang w:val="en-GB"/>
+        </w:rPr>
+        <w:tab/>
+        <w:t>Are the learning outcomes assessed within the planned assessment?</w:t>
+      </w:r>
+      <w:r>
+        <w:rPr>
+          <w:rFonts w:ascii="Franklin Gothic Demi" w:hAnsi="Franklin Gothic Demi"/>
+          <w:lang w:val="en-GB"/>
+        </w:rPr>
+        <w:br/>
+      </w:r>
+      <w:r>
+        <w:rPr>
+          <w:rFonts w:ascii="Franklin Gothic Demi" w:hAnsi="Franklin Gothic Demi"/>
+          <w:lang w:val="en-GB"/>
+        </w:rPr>
+        <w:tab/>
+        <w:t>Is the syllabus accurate?</w:t>
+      </w:r>
+      <w:r>
+        <w:rPr>
+          <w:rFonts w:ascii="Franklin Gothic Demi" w:hAnsi="Franklin Gothic Demi"/>
+          <w:lang w:val="en-GB"/>
+        </w:rPr>
+        <w:br/>
+      </w:r>
+      <w:r>
+        <w:rPr>
+          <w:rFonts w:ascii="Franklin Gothic Demi" w:hAnsi="Franklin Gothic Demi"/>
+          <w:lang w:val="en-GB"/>
+        </w:rPr>
+        <w:tab/>
+        <w:t>Are the listed skills accurate?</w:t>
+      </w:r>
+    </w:p>
+    <w:p>
+      <w:pPr>
+        <w:rPr>
+          <w:lang w:val="en-GB"/>
+        </w:rPr>
+      </w:pPr>
+      <w:r>
+        <w:rPr>
+          <w:lang w:val="en-GB"/>
+        </w:rPr>
+        <w:br w:type="page"/>
+      </w:r>
+    </w:p>
+    <w:p>
+      <w:pPr>
         <w:pStyle w:val="Heading3"/>
         <w:rPr>
           <w:lang w:val="en-GB"/>
@@ -94,7 +210,424 @@
         <w:rPr>
           <w:lang w:val="en-GB"/>
         </w:rPr>
-        <w:t>Note 2 – Use of the Shared Drive</w:t>
+        <w:lastRenderedPageBreak/>
+        <w:t>Note 2</w:t>
+      </w:r>
+      <w:r>
+        <w:rPr>
+          <w:lang w:val="en-GB"/>
+        </w:rPr>
+        <w:t xml:space="preserve"> – Methods of Teaching</w:t>
+      </w:r>
+    </w:p>
+    <w:p>
+      <w:pPr>
+        <w:rPr>
+          <w:lang w:val="en-GB"/>
+        </w:rPr>
+      </w:pPr>
+      <w:r>
+        <w:rPr>
+          <w:lang w:val="en-GB"/>
+        </w:rPr>
+        <w:t xml:space="preserve">This section has been pre-populated with the data currently held for your module. This information will be used for timetabling, workload modelling and by the University to generate statistics (e.g. UNISTATS data).  As such it is essential that this information is as accurate as possible.  Please </w:t>
+      </w:r>
+      <w:proofErr w:type="gramStart"/>
+      <w:r>
+        <w:rPr>
+          <w:lang w:val="en-GB"/>
+        </w:rPr>
+        <w:t>give careful consideration to</w:t>
+      </w:r>
+      <w:proofErr w:type="gramEnd"/>
+      <w:r>
+        <w:rPr>
+          <w:lang w:val="en-GB"/>
+        </w:rPr>
+        <w:t xml:space="preserve"> the hours of teaching and teaching methods used for your module, and ensure these accurately reflect the true teaching on the module.</w:t>
+      </w:r>
+    </w:p>
+    <w:p>
+      <w:pPr>
+        <w:rPr>
+          <w:lang w:val="en-GB"/>
+        </w:rPr>
+      </w:pPr>
+      <w:r>
+        <w:rPr>
+          <w:lang w:val="en-GB"/>
+        </w:rPr>
+        <w:t>Please consult the guidance document at the following link before completing this section of the tracking form:</w:t>
+      </w:r>
+    </w:p>
+    <w:p>
+      <w:pPr>
+        <w:rPr>
+          <w:rStyle w:val="Hyperlink"/>
+          <w:lang w:val="en-GB"/>
+        </w:rPr>
+      </w:pPr>
+      <w:hyperlink r:id="rId7" w:history="1">
+        <w:r>
+          <w:rPr>
+            <w:rStyle w:val="Hyperlink"/>
+            <w:lang w:val="en-GB"/>
+          </w:rPr>
+          <w:t>http://learning.cf.ac.uk/wp-content/uploads/2012</w:t>
+        </w:r>
+        <w:r>
+          <w:rPr>
+            <w:rStyle w:val="Hyperlink"/>
+            <w:lang w:val="en-GB"/>
+          </w:rPr>
+          <w:t>/</w:t>
+        </w:r>
+        <w:r>
+          <w:rPr>
+            <w:rStyle w:val="Hyperlink"/>
+            <w:lang w:val="en-GB"/>
+          </w:rPr>
+          <w:t>02/KIS-Guidance-Learning-and-Teaching-Hours.pdf</w:t>
+        </w:r>
+      </w:hyperlink>
+    </w:p>
+    <w:p>
+      <w:pPr>
+        <w:rPr>
+          <w:lang w:val="en-GB"/>
+        </w:rPr>
+      </w:pPr>
+      <w:r>
+        <w:rPr>
+          <w:lang w:val="en-GB"/>
+        </w:rPr>
+        <w:t>Please note that ‘Scheduled Exam/assessment’ should be a realistic estimate of the time required to complete exams and assessments.  ‘Total scheduled teaching’ is simply there to allow you to keep track of your total teaching hours.  This does not currently auto-calculate and completion is optional.</w:t>
+      </w:r>
+    </w:p>
+    <w:p>
+      <w:pPr>
+        <w:rPr>
+          <w:rFonts w:ascii="Franklin Gothic Demi" w:hAnsi="Franklin Gothic Demi"/>
+          <w:lang w:val="en-GB"/>
+        </w:rPr>
+      </w:pPr>
+      <w:r>
+        <w:rPr>
+          <w:rFonts w:ascii="Franklin Gothic Demi" w:hAnsi="Franklin Gothic Demi"/>
+          <w:lang w:val="en-GB"/>
+        </w:rPr>
+        <w:t xml:space="preserve">Items to consider when updating your </w:t>
+      </w:r>
+      <w:r>
+        <w:rPr>
+          <w:rFonts w:ascii="Franklin Gothic Demi" w:hAnsi="Franklin Gothic Demi"/>
+          <w:lang w:val="en-GB"/>
+        </w:rPr>
+        <w:t xml:space="preserve">assessment </w:t>
+      </w:r>
+      <w:r>
+        <w:rPr>
+          <w:rFonts w:ascii="Franklin Gothic Demi" w:hAnsi="Franklin Gothic Demi"/>
+          <w:lang w:val="en-GB"/>
+        </w:rPr>
+        <w:t>description:</w:t>
+      </w:r>
+    </w:p>
+    <w:p>
+      <w:pPr>
+        <w:rPr>
+          <w:rFonts w:ascii="Franklin Gothic Demi" w:hAnsi="Franklin Gothic Demi"/>
+          <w:lang w:val="en-GB"/>
+        </w:rPr>
+      </w:pPr>
+      <w:r>
+        <w:rPr>
+          <w:rFonts w:ascii="Franklin Gothic Demi" w:hAnsi="Franklin Gothic Demi"/>
+          <w:lang w:val="en-GB"/>
+        </w:rPr>
+        <w:tab/>
+        <w:t xml:space="preserve">Does this accurately reflect the delivery of the module? </w:t>
+      </w:r>
+      <w:bookmarkStart w:id="0" w:name="_GoBack"/>
+      <w:bookmarkEnd w:id="0"/>
+      <w:r>
+        <w:rPr>
+          <w:rFonts w:ascii="Franklin Gothic Demi" w:hAnsi="Franklin Gothic Demi"/>
+          <w:lang w:val="en-GB"/>
+        </w:rPr>
+        <w:br/>
+      </w:r>
+      <w:r>
+        <w:rPr>
+          <w:rFonts w:ascii="Franklin Gothic Demi" w:hAnsi="Franklin Gothic Demi"/>
+          <w:lang w:val="en-GB"/>
+        </w:rPr>
+        <w:tab/>
+        <w:t>Are all of the listed teaching hours necessary?</w:t>
+      </w:r>
+    </w:p>
+    <w:p>
+      <w:pPr>
+        <w:pStyle w:val="Heading3"/>
+        <w:rPr>
+          <w:lang w:val="en-GB"/>
+        </w:rPr>
+      </w:pPr>
+      <w:r>
+        <w:rPr>
+          <w:lang w:val="en-GB"/>
+        </w:rPr>
+        <w:t>Note 3</w:t>
+      </w:r>
+      <w:r>
+        <w:rPr>
+          <w:lang w:val="en-GB"/>
+        </w:rPr>
+        <w:t xml:space="preserve"> – Assessment</w:t>
+      </w:r>
+    </w:p>
+    <w:p>
+      <w:pPr>
+        <w:rPr>
+          <w:lang w:val="en-GB"/>
+        </w:rPr>
+      </w:pPr>
+      <w:r>
+        <w:rPr>
+          <w:lang w:val="en-GB"/>
+        </w:rPr>
+        <w:t>Data for current methods of assessment has been used to pre-populate this section. Please check it very carefully to ensure it reflects the intended assessments for next year. Hand out/in dates have been populated from the assessment timetables wherever possible, please check these for accuracy.</w:t>
+      </w:r>
+    </w:p>
+    <w:p>
+      <w:pPr>
+        <w:rPr>
+          <w:lang w:val="en-GB"/>
+        </w:rPr>
+      </w:pPr>
+      <w:r>
+        <w:rPr>
+          <w:lang w:val="en-GB"/>
+        </w:rPr>
+        <w:t>When entering data for two semester modules, please indicate the semester using either ‘A’ for Autumn or ‘S’ for Spring.</w:t>
+      </w:r>
+    </w:p>
+    <w:p>
+      <w:pPr>
+        <w:rPr>
+          <w:lang w:val="en-GB"/>
+        </w:rPr>
+      </w:pPr>
+      <w:r>
+        <w:rPr>
+          <w:lang w:val="en-GB"/>
+        </w:rPr>
+        <w:t>Learning outcome coverage can be entered simply as a numbered list of the learning outcomes covered by each assessment</w:t>
+      </w:r>
+      <w:r>
+        <w:rPr>
+          <w:lang w:val="en-GB"/>
+        </w:rPr>
+        <w:t>.</w:t>
+      </w:r>
+    </w:p>
+    <w:p>
+      <w:pPr>
+        <w:rPr>
+          <w:lang w:val="en-GB"/>
+        </w:rPr>
+      </w:pPr>
+      <w:r>
+        <w:rPr>
+          <w:lang w:val="en-GB"/>
+        </w:rPr>
+        <w:t>To help when considering your assessment, a report has been provided showing how the assessments in the module relate to each other and to overall student performance. This can be used to aid thinking about the number, type and learning outcome coverage of assessments</w:t>
+      </w:r>
+    </w:p>
+    <w:p>
+      <w:pPr>
+        <w:rPr>
+          <w:lang w:val="en-GB"/>
+        </w:rPr>
+      </w:pPr>
+      <w:r>
+        <w:rPr>
+          <w:lang w:val="en-GB"/>
+        </w:rPr>
+        <w:t>Definitions of assessment types can be found in the senate regulations here:</w:t>
+      </w:r>
+    </w:p>
+    <w:p>
+      <w:pPr>
+        <w:rPr>
+          <w:color w:val="auto"/>
+        </w:rPr>
+      </w:pPr>
+      <w:hyperlink r:id="rId8" w:history="1">
+        <w:r>
+          <w:rPr>
+            <w:rStyle w:val="Hyperlink"/>
+          </w:rPr>
+          <w:t>https://intranet.cardiff.ac.uk/intranet/staff/documents/teaching-support/academic-regulations/general/1.01-Definitions-of-generic-terms-used-in-Senate-regs.doc</w:t>
+        </w:r>
+      </w:hyperlink>
+    </w:p>
+    <w:p>
+      <w:pPr>
+        <w:rPr>
+          <w:rFonts w:ascii="Franklin Gothic Demi" w:hAnsi="Franklin Gothic Demi"/>
+          <w:lang w:val="en-GB"/>
+        </w:rPr>
+      </w:pPr>
+      <w:r>
+        <w:rPr>
+          <w:rFonts w:ascii="Franklin Gothic Demi" w:hAnsi="Franklin Gothic Demi"/>
+          <w:lang w:val="en-GB"/>
+        </w:rPr>
+        <w:lastRenderedPageBreak/>
+        <w:t xml:space="preserve">Items to consider when updating your </w:t>
+      </w:r>
+      <w:r>
+        <w:rPr>
+          <w:rFonts w:ascii="Franklin Gothic Demi" w:hAnsi="Franklin Gothic Demi"/>
+          <w:lang w:val="en-GB"/>
+        </w:rPr>
+        <w:t xml:space="preserve">assessment </w:t>
+      </w:r>
+      <w:r>
+        <w:rPr>
+          <w:rFonts w:ascii="Franklin Gothic Demi" w:hAnsi="Franklin Gothic Demi"/>
+          <w:lang w:val="en-GB"/>
+        </w:rPr>
+        <w:t>description:</w:t>
+      </w:r>
+    </w:p>
+    <w:p>
+      <w:pPr>
+        <w:rPr>
+          <w:rFonts w:ascii="Franklin Gothic Demi" w:hAnsi="Franklin Gothic Demi"/>
+          <w:lang w:val="en-GB"/>
+        </w:rPr>
+      </w:pPr>
+      <w:r>
+        <w:rPr>
+          <w:rFonts w:ascii="Franklin Gothic Demi" w:hAnsi="Franklin Gothic Demi"/>
+          <w:lang w:val="en-GB"/>
+        </w:rPr>
+        <w:tab/>
+        <w:t>Is the level of assessment appropriate?</w:t>
+      </w:r>
+      <w:r>
+        <w:rPr>
+          <w:rFonts w:ascii="Franklin Gothic Demi" w:hAnsi="Franklin Gothic Demi"/>
+          <w:lang w:val="en-GB"/>
+        </w:rPr>
+        <w:br/>
+      </w:r>
+      <w:r>
+        <w:rPr>
+          <w:rFonts w:ascii="Franklin Gothic Demi" w:hAnsi="Franklin Gothic Demi"/>
+          <w:lang w:val="en-GB"/>
+        </w:rPr>
+        <w:tab/>
+        <w:t xml:space="preserve">Are </w:t>
+      </w:r>
+      <w:r>
+        <w:rPr>
+          <w:rFonts w:ascii="Franklin Gothic Demi" w:hAnsi="Franklin Gothic Demi"/>
+          <w:lang w:val="en-GB"/>
+        </w:rPr>
+        <w:t xml:space="preserve">all </w:t>
+      </w:r>
+      <w:r>
+        <w:rPr>
+          <w:rFonts w:ascii="Franklin Gothic Demi" w:hAnsi="Franklin Gothic Demi"/>
+          <w:lang w:val="en-GB"/>
+        </w:rPr>
+        <w:t>the assessments necessary?</w:t>
+      </w:r>
+      <w:r>
+        <w:rPr>
+          <w:rFonts w:ascii="Franklin Gothic Demi" w:hAnsi="Franklin Gothic Demi"/>
+          <w:lang w:val="en-GB"/>
+        </w:rPr>
+        <w:br/>
+      </w:r>
+      <w:r>
+        <w:rPr>
+          <w:rFonts w:ascii="Franklin Gothic Demi" w:hAnsi="Franklin Gothic Demi"/>
+          <w:lang w:val="en-GB"/>
+        </w:rPr>
+        <w:tab/>
+        <w:t>What is the effect of the assessments on student workload?</w:t>
+      </w:r>
+      <w:r>
+        <w:rPr>
+          <w:rFonts w:ascii="Franklin Gothic Demi" w:hAnsi="Franklin Gothic Demi"/>
+          <w:lang w:val="en-GB"/>
+        </w:rPr>
+        <w:br/>
+      </w:r>
+      <w:r>
+        <w:rPr>
+          <w:rFonts w:ascii="Franklin Gothic Demi" w:hAnsi="Franklin Gothic Demi"/>
+          <w:lang w:val="en-GB"/>
+        </w:rPr>
+        <w:tab/>
+        <w:t>What is the effect of the assessments on lecturer workload?</w:t>
+      </w:r>
+    </w:p>
+    <w:p>
+      <w:pPr>
+        <w:pStyle w:val="Heading3"/>
+        <w:rPr>
+          <w:lang w:val="en-GB"/>
+        </w:rPr>
+      </w:pPr>
+      <w:r>
+        <w:rPr>
+          <w:lang w:val="en-GB"/>
+        </w:rPr>
+        <w:t>Note 4</w:t>
+      </w:r>
+      <w:r>
+        <w:rPr>
+          <w:lang w:val="en-GB"/>
+        </w:rPr>
+        <w:t xml:space="preserve"> – Reassessment</w:t>
+      </w:r>
+    </w:p>
+    <w:p>
+      <w:pPr>
+        <w:rPr>
+          <w:lang w:val="en-GB"/>
+        </w:rPr>
+      </w:pPr>
+      <w:r>
+        <w:rPr>
+          <w:lang w:val="en-GB"/>
+        </w:rPr>
+        <w:t>The method of reassessment is normally by examination unless the module is 100% coursework.  Where the predominant method of assessment for a module is coursework, reassessment by coursework may be more appropriate.</w:t>
+      </w:r>
+    </w:p>
+    <w:p>
+      <w:pPr>
+        <w:pStyle w:val="Heading3"/>
+        <w:rPr>
+          <w:lang w:val="en-GB"/>
+        </w:rPr>
+      </w:pPr>
+      <w:r>
+        <w:rPr>
+          <w:lang w:val="en-GB"/>
+        </w:rPr>
+        <w:t>Note 5</w:t>
+      </w:r>
+      <w:r>
+        <w:rPr>
+          <w:lang w:val="en-GB"/>
+        </w:rPr>
+        <w:t xml:space="preserve"> – Use of the Shared Drive</w:t>
       </w:r>
     </w:p>
     <w:p>
@@ -116,303 +649,11 @@
           <w:lang w:val="en-GB"/>
         </w:rPr>
       </w:pPr>
-      <w:commentRangeStart w:id="0"/>
-      <w:r>
-        <w:rPr>
-          <w:lang w:val="en-GB"/>
-        </w:rPr>
-        <w:t>LOCATION TO BE SUPPLIED.</w:t>
-      </w:r>
-      <w:commentRangeEnd w:id="0"/>
-      <w:r>
-        <w:rPr>
-          <w:rStyle w:val="CommentReference"/>
-        </w:rPr>
-        <w:commentReference w:id="0"/>
-      </w:r>
-    </w:p>
-    <w:p>
-      <w:pPr>
-        <w:rPr>
-          <w:lang w:val="en-GB"/>
-        </w:rPr>
-      </w:pPr>
-      <w:r>
-        <w:rPr>
-          <w:lang w:val="en-GB"/>
-        </w:rPr>
-        <w:br w:type="page"/>
-      </w:r>
-    </w:p>
-    <w:p>
-      <w:pPr>
-        <w:rPr>
-          <w:lang w:val="en-GB"/>
-        </w:rPr>
-      </w:pPr>
-    </w:p>
-    <w:p>
-      <w:pPr>
-        <w:pStyle w:val="Heading3"/>
-        <w:rPr>
-          <w:lang w:val="en-GB"/>
-        </w:rPr>
-      </w:pPr>
-      <w:r>
-        <w:rPr>
-          <w:lang w:val="en-GB"/>
-        </w:rPr>
-        <w:t>Note 3 – Methods of Teaching</w:t>
-      </w:r>
-    </w:p>
-    <w:p>
-      <w:pPr>
-        <w:rPr>
-          <w:lang w:val="en-GB"/>
-        </w:rPr>
-      </w:pPr>
-      <w:r>
-        <w:rPr>
-          <w:lang w:val="en-GB"/>
-        </w:rPr>
-        <w:t>This section has been pre-populated with the data currently held for your module. This information will be used for timetabling, workload modelling and by the University to generate statistics (e.g. UNISTATS data).  As such it is essential that this information is as accurate as possible.  Please give careful consideration to the hours of teaching and teaching methods used for your module, and ensure these accurately reflect the true teaching on the module.</w:t>
-      </w:r>
-    </w:p>
-    <w:p>
-      <w:pPr>
-        <w:rPr>
-          <w:lang w:val="en-GB"/>
-        </w:rPr>
-      </w:pPr>
-      <w:r>
-        <w:rPr>
-          <w:lang w:val="en-GB"/>
-        </w:rPr>
-        <w:t>Please consult the guidance document at the following link before completing this section of the tracking form:</w:t>
-      </w:r>
-    </w:p>
-    <w:commentRangeStart w:id="1"/>
-    <w:p>
-      <w:pPr>
-        <w:rPr>
-          <w:rStyle w:val="Hyperlink"/>
-          <w:lang w:val="en-GB"/>
-        </w:rPr>
-      </w:pPr>
-      <w:r>
-        <w:fldChar w:fldCharType="begin"/>
-      </w:r>
-      <w:r>
-        <w:instrText xml:space="preserve"> HYPERLINK "http://learning.cf.ac.uk/wp-content/uploads/2012/02/KIS-Guidance-Learning-and-Teaching-Hours.pdf" </w:instrText>
-      </w:r>
-      <w:r>
-        <w:fldChar w:fldCharType="separate"/>
-      </w:r>
-      <w:r>
-        <w:rPr>
-          <w:rStyle w:val="Hyperlink"/>
-          <w:lang w:val="en-GB"/>
-        </w:rPr>
-        <w:t>http://learning.cf.ac.uk/wp-content/uploads/2012/02/KIS-Guidance-Learning-and-Teaching-Hours.pdf</w:t>
-      </w:r>
-      <w:r>
-        <w:rPr>
-          <w:rStyle w:val="Hyperlink"/>
-          <w:lang w:val="en-GB"/>
-        </w:rPr>
-        <w:fldChar w:fldCharType="end"/>
-      </w:r>
-      <w:commentRangeEnd w:id="1"/>
-      <w:r>
-        <w:rPr>
-          <w:rStyle w:val="CommentReference"/>
-        </w:rPr>
-        <w:commentReference w:id="1"/>
-      </w:r>
-    </w:p>
-    <w:p>
-      <w:pPr>
-        <w:rPr>
-          <w:lang w:val="en-GB"/>
-        </w:rPr>
-      </w:pPr>
-      <w:r>
-        <w:rPr>
-          <w:lang w:val="en-GB"/>
-        </w:rPr>
-        <w:t>Please note that ‘Scheduled Exam/assessment’ should be a realistic estimate of the time required to complete exams and assessments.  ‘Total scheduled teaching’ is simply there to allow you to keep track of your total teaching hours.  This does not currently auto-calculate and completion is optional.</w:t>
-      </w:r>
-    </w:p>
-    <w:p>
-      <w:pPr>
-        <w:pStyle w:val="Heading3"/>
-        <w:rPr>
-          <w:lang w:val="en-GB"/>
-        </w:rPr>
-      </w:pPr>
-      <w:r>
-        <w:rPr>
-          <w:lang w:val="en-GB"/>
-        </w:rPr>
-        <w:t>Note 4 – Assessment</w:t>
-      </w:r>
-    </w:p>
-    <w:p>
-      <w:pPr>
-        <w:rPr>
-          <w:lang w:val="en-GB"/>
-        </w:rPr>
-      </w:pPr>
-      <w:r>
-        <w:rPr>
-          <w:lang w:val="en-GB"/>
-        </w:rPr>
-        <w:t>Data for current methods of assessment has been used to pre-populate this section. Please check it very carefully to ensure it reflects the intended assessments for next year. Hand out/in dates have been populated from the assessment timetables wherever possible, please check these for accuracy.</w:t>
-      </w:r>
-    </w:p>
-    <w:p>
-      <w:pPr>
-        <w:rPr>
-          <w:lang w:val="en-GB"/>
-        </w:rPr>
-      </w:pPr>
-      <w:r>
-        <w:rPr>
-          <w:lang w:val="en-GB"/>
-        </w:rPr>
-        <w:t>When entering data for two semester modules, please indicate the semester using either ‘A’ for Autumn or ‘S’ for Spring.</w:t>
-      </w:r>
-    </w:p>
-    <w:p>
-      <w:pPr>
-        <w:rPr>
-          <w:lang w:val="en-GB"/>
-        </w:rPr>
-      </w:pPr>
-      <w:r>
-        <w:rPr>
-          <w:lang w:val="en-GB"/>
-        </w:rPr>
-        <w:t>Learning outcome coverage can be entered simply as a numbered list of the learning outcomes covered by each assessment</w:t>
-      </w:r>
-      <w:r>
-        <w:rPr>
-          <w:lang w:val="en-GB"/>
-        </w:rPr>
-        <w:t>.</w:t>
-      </w:r>
-      <w:bookmarkStart w:id="2" w:name="_GoBack"/>
-      <w:bookmarkEnd w:id="2"/>
-    </w:p>
-    <w:p>
-      <w:pPr>
-        <w:rPr>
-          <w:lang w:val="en-GB"/>
-        </w:rPr>
-      </w:pPr>
-      <w:r>
-        <w:rPr>
-          <w:lang w:val="en-GB"/>
-        </w:rPr>
-        <w:t>Definitions of assessment types can be found in the senate regulations here:</w:t>
-      </w:r>
-    </w:p>
-    <w:commentRangeStart w:id="3"/>
-    <w:p>
-      <w:r>
-        <w:rPr>
-          <w:color w:val="auto"/>
-        </w:rPr>
-        <w:fldChar w:fldCharType="begin"/>
-      </w:r>
-      <w:r>
-        <w:instrText xml:space="preserve"> HYPERLINK "http://www.cardiff.ac.uk/regis/sfs/regs/1213acadregs/New%201.01%20-%20Definitions%20of%20Generic%20Terms%20used%20in%20Senate%20Regs.doc%202.pdf" </w:instrText>
-      </w:r>
-      <w:r>
-        <w:rPr>
-          <w:color w:val="auto"/>
-        </w:rPr>
-        <w:fldChar w:fldCharType="separate"/>
-      </w:r>
-      <w:r>
-        <w:rPr>
-          <w:rStyle w:val="Hyperlink"/>
-        </w:rPr>
-        <w:t>http://www.cardiff.ac.uk/regis/sfs/regs/1213acadregs/New%201.01%20-%20Definitions%20of%20Generic%20Terms%20used%20in%20Senate%20Regs.doc%202.pdf</w:t>
-      </w:r>
-      <w:r>
-        <w:rPr>
-          <w:rStyle w:val="Hyperlink"/>
-        </w:rPr>
-        <w:fldChar w:fldCharType="end"/>
-      </w:r>
-      <w:commentRangeEnd w:id="3"/>
-      <w:r>
-        <w:rPr>
-          <w:rStyle w:val="CommentReference"/>
-        </w:rPr>
-        <w:commentReference w:id="3"/>
-      </w:r>
-    </w:p>
-    <w:p>
-      <w:pPr>
-        <w:pStyle w:val="Heading3"/>
-        <w:rPr>
-          <w:lang w:val="en-GB"/>
-        </w:rPr>
-      </w:pPr>
-      <w:r>
-        <w:rPr>
-          <w:lang w:val="en-GB"/>
-        </w:rPr>
-        <w:t>Note 5 – Reassessment</w:t>
-      </w:r>
-    </w:p>
-    <w:p>
-      <w:pPr>
-        <w:rPr>
-          <w:lang w:val="en-GB"/>
-        </w:rPr>
-      </w:pPr>
-      <w:r>
-        <w:rPr>
-          <w:lang w:val="en-GB"/>
-        </w:rPr>
-        <w:t>The method of reassessment is normally by examination unless the module is 100% coursework.  Where the predominant method of assessment for a module is coursework, reassessment by coursework may be more appropriate.</w:t>
-      </w:r>
-    </w:p>
-    <w:p>
-      <w:pPr>
-        <w:pStyle w:val="Heading3"/>
-        <w:rPr>
-          <w:lang w:val="en-GB"/>
-        </w:rPr>
-      </w:pPr>
-      <w:r>
-        <w:rPr>
-          <w:lang w:val="en-GB"/>
-        </w:rPr>
-        <w:lastRenderedPageBreak/>
-        <w:t>Note 6 – Module Leader Sign Off</w:t>
-      </w:r>
-    </w:p>
-    <w:p>
-      <w:r>
-        <w:t>After the Board of Studies and School Board, Module Leaders are required to review their modules descriptions.  Board members and the DoT may have made executive decisions regarding changes to module descriptions.  If you have questions about any changes, please consult the DoT.  When you are happy with the module description it should be signed off.</w:t>
-      </w:r>
-    </w:p>
-    <w:p>
-      <w:r>
-        <w:t>On completion of the final sign off (step 10), please copy the final version of the module description and updated tracking form the the</w:t>
-      </w:r>
-      <w:r>
-        <w:rPr>
-          <w:b/>
-        </w:rPr>
-        <w:t xml:space="preserve"> Final</w:t>
-      </w:r>
-      <w:r>
-        <w:t xml:space="preserve"> folder on the shared drive.  A signed and dated hard copy should be submitted to the School office.</w:t>
+      <w:r>
+        <w:rPr>
+          <w:lang w:val="en-GB"/>
+        </w:rPr>
+        <w:t>School Administration/Teaching Administration/2016-17/Module Description Review/&lt;MODULE CODE&gt;</w:t>
       </w:r>
     </w:p>
     <w:p>
@@ -435,67 +676,6 @@
     </w:sectPr>
   </w:body>
 </w:document>
-</file>
-
-<file path=word/comments.xml><?xml version="1.0" encoding="utf-8"?>
-<w:comments xmlns:wpc="http://schemas.microsoft.com/office/word/2010/wordprocessingCanvas" xmlns:mo="http://schemas.microsoft.com/office/mac/office/2008/main" xmlns:mc="http://schemas.openxmlformats.org/markup-compatibility/2006" xmlns:mv="urn:schemas-microsoft-com:mac:vml" xmlns:o="urn:schemas-microsoft-com:office:office" xmlns:r="http://schemas.openxmlformats.org/officeDocument/2006/relationships" xmlns:m="http://schemas.openxmlformats.org/officeDocument/2006/math" xmlns:v="urn:schemas-microsoft-com:vml" xmlns:wp14="http://schemas.microsoft.com/office/word/2010/wordprocessingDrawing" xmlns:wp="http://schemas.openxmlformats.org/drawingml/2006/wordprocessingDrawing" xmlns:w10="urn:schemas-microsoft-com:office:word" xmlns:w="http://schemas.openxmlformats.org/wordprocessingml/2006/main" xmlns:w14="http://schemas.microsoft.com/office/word/2010/wordml" xmlns:w15="http://schemas.microsoft.com/office/word/2012/wordml" xmlns:wpg="http://schemas.microsoft.com/office/word/2010/wordprocessingGroup" xmlns:wpi="http://schemas.microsoft.com/office/word/2010/wordprocessingInk" xmlns:wne="http://schemas.microsoft.com/office/word/2006/wordml" xmlns:wps="http://schemas.microsoft.com/office/word/2010/wordprocessingShape" mc:Ignorable="w14 w15 wp14">
-  <w:comment w:id="0" w:author="Martin Chorley" w:date="2016-12-14T08:43:00Z" w:initials="MC">
-    <w:p>
-      <w:pPr>
-        <w:pStyle w:val="CommentText"/>
-      </w:pPr>
-      <w:r>
-        <w:rPr>
-          <w:rStyle w:val="CommentReference"/>
-        </w:rPr>
-        <w:annotationRef/>
-      </w:r>
-      <w:r>
-        <w:t>Figure out where this is going to be</w:t>
-      </w:r>
-    </w:p>
-  </w:comment>
-  <w:comment w:id="1" w:author="Martin Chorley" w:date="2016-12-14T08:43:00Z" w:initials="MC">
-    <w:p>
-      <w:pPr>
-        <w:pStyle w:val="CommentText"/>
-      </w:pPr>
-      <w:r>
-        <w:rPr>
-          <w:rStyle w:val="CommentReference"/>
-        </w:rPr>
-        <w:annotationRef/>
-      </w:r>
-      <w:r>
-        <w:t>Check this still works</w:t>
-      </w:r>
-    </w:p>
-  </w:comment>
-  <w:comment w:id="3" w:author="Martin Chorley" w:date="2016-11-08T09:49:00Z" w:initials="MC">
-    <w:p>
-      <w:pPr>
-        <w:pStyle w:val="CommentText"/>
-      </w:pPr>
-      <w:r>
-        <w:rPr>
-          <w:rStyle w:val="CommentReference"/>
-        </w:rPr>
-        <w:annotationRef/>
-      </w:r>
-      <w:r>
-        <w:t>Dead link, needs updating</w:t>
-      </w:r>
-    </w:p>
-  </w:comment>
-</w:comments>
-</file>
-
-<file path=word/commentsExtended.xml><?xml version="1.0" encoding="utf-8"?>
-<w15:commentsEx xmlns:wpc="http://schemas.microsoft.com/office/word/2010/wordprocessingCanvas" xmlns:mo="http://schemas.microsoft.com/office/mac/office/2008/main" xmlns:mc="http://schemas.openxmlformats.org/markup-compatibility/2006" xmlns:mv="urn:schemas-microsoft-com:mac:vml" xmlns:o="urn:schemas-microsoft-com:office:office" xmlns:r="http://schemas.openxmlformats.org/officeDocument/2006/relationships" xmlns:m="http://schemas.openxmlformats.org/officeDocument/2006/math" xmlns:v="urn:schemas-microsoft-com:vml" xmlns:wp14="http://schemas.microsoft.com/office/word/2010/wordprocessingDrawing" xmlns:wp="http://schemas.openxmlformats.org/drawingml/2006/wordprocessingDrawing" xmlns:w10="urn:schemas-microsoft-com:office:word" xmlns:w="http://schemas.openxmlformats.org/wordprocessingml/2006/main" xmlns:w14="http://schemas.microsoft.com/office/word/2010/wordml" xmlns:w15="http://schemas.microsoft.com/office/word/2012/wordml" xmlns:wpg="http://schemas.microsoft.com/office/word/2010/wordprocessingGroup" xmlns:wpi="http://schemas.microsoft.com/office/word/2010/wordprocessingInk" xmlns:wne="http://schemas.microsoft.com/office/word/2006/wordml" xmlns:wps="http://schemas.microsoft.com/office/word/2010/wordprocessingShape" mc:Ignorable="w14 w15 wp14">
-  <w15:commentEx w15:paraId="53B71AF9" w15:done="0"/>
-  <w15:commentEx w15:paraId="3292AF41" w15:done="0"/>
-  <w15:commentEx w15:paraId="405A2090" w15:done="0"/>
-</w15:commentsEx>
 </file>
 
 <file path=word/endnotes.xml><?xml version="1.0" encoding="utf-8"?>
@@ -552,7 +732,7 @@
           <w:rPr>
             <w:noProof/>
           </w:rPr>
-          <w:t>3</w:t>
+          <w:t>2</w:t>
         </w:r>
         <w:r>
           <w:fldChar w:fldCharType="end"/>
@@ -1240,14 +1420,6 @@
     <w:abstractNumId w:val="0"/>
   </w:num>
 </w:numbering>
-</file>
-
-<file path=word/people.xml><?xml version="1.0" encoding="utf-8"?>
-<w15:people xmlns:wpc="http://schemas.microsoft.com/office/word/2010/wordprocessingCanvas" xmlns:mo="http://schemas.microsoft.com/office/mac/office/2008/main" xmlns:mc="http://schemas.openxmlformats.org/markup-compatibility/2006" xmlns:mv="urn:schemas-microsoft-com:mac:vml" xmlns:o="urn:schemas-microsoft-com:office:office" xmlns:r="http://schemas.openxmlformats.org/officeDocument/2006/relationships" xmlns:m="http://schemas.openxmlformats.org/officeDocument/2006/math" xmlns:v="urn:schemas-microsoft-com:vml" xmlns:wp14="http://schemas.microsoft.com/office/word/2010/wordprocessingDrawing" xmlns:wp="http://schemas.openxmlformats.org/drawingml/2006/wordprocessingDrawing" xmlns:w10="urn:schemas-microsoft-com:office:word" xmlns:w="http://schemas.openxmlformats.org/wordprocessingml/2006/main" xmlns:w14="http://schemas.microsoft.com/office/word/2010/wordml" xmlns:w15="http://schemas.microsoft.com/office/word/2012/wordml" xmlns:wpg="http://schemas.microsoft.com/office/word/2010/wordprocessingGroup" xmlns:wpi="http://schemas.microsoft.com/office/word/2010/wordprocessingInk" xmlns:wne="http://schemas.microsoft.com/office/word/2006/wordml" xmlns:wps="http://schemas.microsoft.com/office/word/2010/wordprocessingShape" mc:Ignorable="w14 w15 wp14">
-  <w15:person w15:author="Martin Chorley">
-    <w15:presenceInfo w15:providerId="None" w15:userId="Martin Chorley"/>
-  </w15:person>
-</w15:people>
 </file>
 
 <file path=word/styles.xml><?xml version="1.0" encoding="utf-8"?>
@@ -1646,7 +1818,7 @@
   <w:style w:type="paragraph" w:default="1" w:styleId="Normal">
     <w:name w:val="Normal"/>
     <w:qFormat/>
-    <w:rsid w:val="00E96155"/>
+    <w:rsid w:val="0001271A"/>
     <w:rPr>
       <w:rFonts w:ascii="Franklin Gothic Book" w:hAnsi="Franklin Gothic Book"/>
     </w:rPr>
@@ -2579,6 +2751,18 @@
       <w:rFonts w:ascii="Times New Roman" w:hAnsi="Times New Roman" w:cs="Times New Roman"/>
       <w:sz w:val="18"/>
       <w:szCs w:val="18"/>
+    </w:rPr>
+  </w:style>
+  <w:style w:type="character" w:styleId="FollowedHyperlink">
+    <w:name w:val="FollowedHyperlink"/>
+    <w:basedOn w:val="DefaultParagraphFont"/>
+    <w:uiPriority w:val="99"/>
+    <w:semiHidden/>
+    <w:unhideWhenUsed/>
+    <w:rsid w:val="00B86747"/>
+    <w:rPr>
+      <w:color w:val="487B97" w:themeColor="followedHyperlink"/>
+      <w:u w:val="single"/>
     </w:rPr>
   </w:style>
 </w:styles>

</xml_diff>